<commit_message>
Implementación CU Realizar Carga Masiva de Programas (Falta ventana de confirmación), modificacion diseño carga masiva de programas.
</commit_message>
<xml_diff>
--- a/Construcción/IniciosDiseñoCargaMasiva/Carga masiva.docx
+++ b/Construcción/IniciosDiseñoCargaMasiva/Carga masiva.docx
@@ -1,6 +1,6 @@
 
 <file path=word/document.xml><?xml version="1.0" encoding="utf-8"?>
-<w:document xmlns:wpc="http://schemas.microsoft.com/office/word/2010/wordprocessingCanvas" xmlns:mc="http://schemas.openxmlformats.org/markup-compatibility/2006" xmlns:o="urn:schemas-microsoft-com:office:office" xmlns:r="http://schemas.openxmlformats.org/officeDocument/2006/relationships" xmlns:m="http://schemas.openxmlformats.org/officeDocument/2006/math" xmlns:v="urn:schemas-microsoft-com:vml" xmlns:wp14="http://schemas.microsoft.com/office/word/2010/wordprocessingDrawing" xmlns:wp="http://schemas.openxmlformats.org/drawingml/2006/wordprocessingDrawing" xmlns:w10="urn:schemas-microsoft-com:office:word" xmlns:w="http://schemas.openxmlformats.org/wordprocessingml/2006/main" xmlns:w14="http://schemas.microsoft.com/office/word/2010/wordml" xmlns:w15="http://schemas.microsoft.com/office/word/2012/wordml" xmlns:wpg="http://schemas.microsoft.com/office/word/2010/wordprocessingGroup" xmlns:wpi="http://schemas.microsoft.com/office/word/2010/wordprocessingInk" xmlns:wne="http://schemas.microsoft.com/office/word/2006/wordml" xmlns:wps="http://schemas.microsoft.com/office/word/2010/wordprocessingShape" mc:Ignorable="w14 w15 wp14">
+<w:document xmlns:wpc="http://schemas.microsoft.com/office/word/2010/wordprocessingCanvas" xmlns:cx="http://schemas.microsoft.com/office/drawing/2014/chartex" xmlns:cx1="http://schemas.microsoft.com/office/drawing/2015/9/8/chartex" xmlns:mc="http://schemas.openxmlformats.org/markup-compatibility/2006" xmlns:o="urn:schemas-microsoft-com:office:office" xmlns:r="http://schemas.openxmlformats.org/officeDocument/2006/relationships" xmlns:m="http://schemas.openxmlformats.org/officeDocument/2006/math" xmlns:v="urn:schemas-microsoft-com:vml" xmlns:wp14="http://schemas.microsoft.com/office/word/2010/wordprocessingDrawing" xmlns:wp="http://schemas.openxmlformats.org/drawingml/2006/wordprocessingDrawing" xmlns:w10="urn:schemas-microsoft-com:office:word" xmlns:w="http://schemas.openxmlformats.org/wordprocessingml/2006/main" xmlns:w14="http://schemas.microsoft.com/office/word/2010/wordml" xmlns:w15="http://schemas.microsoft.com/office/word/2012/wordml" xmlns:w16se="http://schemas.microsoft.com/office/word/2015/wordml/symex" xmlns:wpg="http://schemas.microsoft.com/office/word/2010/wordprocessingGroup" xmlns:wpi="http://schemas.microsoft.com/office/word/2010/wordprocessingInk" xmlns:wne="http://schemas.microsoft.com/office/word/2006/wordml" xmlns:wps="http://schemas.microsoft.com/office/word/2010/wordprocessingShape" mc:Ignorable="w14 w15 w16se wp14">
   <w:body>
     <w:p>
       <w:pPr>
@@ -15,44 +15,247 @@
         <w:t>Se mostrará una pantalla con un botón “Examinar” que permitirá elegir un directorio para seleccionar un conjunto de archivos.</w:t>
       </w:r>
     </w:p>
-    <w:p/>
-    <w:p>
-      <w:r>
-        <w:t>Una vez elegidos, se mostrará el listado de archivos en una tabla.</w:t>
-      </w:r>
-    </w:p>
-    <w:p>
-      <w:r>
-        <w:t>Para cada uno de estos archivos, se deberá</w:t>
-      </w:r>
-      <w:r>
-        <w:t>n</w:t>
-      </w:r>
-      <w:r>
-        <w:t xml:space="preserve"> ingresar un conjunto de datos que identificarán al programa (Asignatura, año, etc.).</w:t>
-      </w:r>
-    </w:p>
-    <w:p/>
-    <w:p>
-      <w:r>
-        <w:t>Luego, cuando el usuario presione el botón “</w:t>
-      </w:r>
-      <w:r>
-        <w:t>C</w:t>
-      </w:r>
-      <w:r>
-        <w:t>onfirmar</w:t>
-      </w:r>
-      <w:r>
-        <w:t>”, se deberá recorrer el listado de documentos. Previsualizando el PDF a cargar con los datos de carga y dando la opción de confirmar o cancelar cada uno.</w:t>
-      </w:r>
-    </w:p>
-    <w:p>
-      <w:r>
-        <w:t>Del listado original de archivos cargados, todos aquellos que hayan sido confirmados se ingresarán al sistema (dejándolos disponibles en las rutas correspondientes e ingresando los valores en la Base de Datos) y los que no hayan sido confirmados se informarán para ser cargados nuevamente.</w:t>
+    <w:p>
+      <w:r>
+        <w:t>Los programas a subir deberán respetar un formato en el nombre del archivo.</w:t>
+      </w:r>
+    </w:p>
+    <w:p>
+      <w:r>
+        <w:t>El formato es el siguiente:</w:t>
+      </w:r>
+    </w:p>
+    <w:p>
+      <w:pPr>
+        <w:rPr>
+          <w:b/>
+        </w:rPr>
+      </w:pPr>
+      <w:r>
+        <w:rPr>
+          <w:b/>
+        </w:rPr>
+        <w:t>añoVigencia-códigoCarrera-códigoAsignatura.pdf</w:t>
+      </w:r>
+    </w:p>
+    <w:p>
+      <w:r>
+        <w:t>donde:</w:t>
       </w:r>
       <w:bookmarkStart w:id="0" w:name="_GoBack"/>
       <w:bookmarkEnd w:id="0"/>
+    </w:p>
+    <w:p>
+      <w:pPr>
+        <w:pStyle w:val="Prrafodelista"/>
+        <w:numPr>
+          <w:ilvl w:val="0"/>
+          <w:numId w:val="1"/>
+        </w:numPr>
+      </w:pPr>
+      <w:proofErr w:type="spellStart"/>
+      <w:r>
+        <w:rPr>
+          <w:b/>
+        </w:rPr>
+        <w:t>añoVigencia</w:t>
+      </w:r>
+      <w:proofErr w:type="spellEnd"/>
+      <w:r>
+        <w:t>: es un número de cuatro dígitos (año en el que tiene validez el programa, fue firmado ese año por todas las autoridades).</w:t>
+      </w:r>
+    </w:p>
+    <w:p>
+      <w:pPr>
+        <w:pStyle w:val="Prrafodelista"/>
+        <w:numPr>
+          <w:ilvl w:val="0"/>
+          <w:numId w:val="1"/>
+        </w:numPr>
+      </w:pPr>
+      <w:proofErr w:type="spellStart"/>
+      <w:r>
+        <w:rPr>
+          <w:b/>
+        </w:rPr>
+        <w:t>códigoCarrera</w:t>
+      </w:r>
+      <w:proofErr w:type="spellEnd"/>
+      <w:r>
+        <w:t>: es un número de tres dígitos.</w:t>
+      </w:r>
+    </w:p>
+    <w:p>
+      <w:pPr>
+        <w:pStyle w:val="Prrafodelista"/>
+        <w:numPr>
+          <w:ilvl w:val="0"/>
+          <w:numId w:val="1"/>
+        </w:numPr>
+      </w:pPr>
+      <w:proofErr w:type="spellStart"/>
+      <w:r>
+        <w:rPr>
+          <w:b/>
+        </w:rPr>
+        <w:t>códigoAsignatura</w:t>
+      </w:r>
+      <w:proofErr w:type="spellEnd"/>
+      <w:r>
+        <w:t>: es un número de cuatro dígitos.</w:t>
+      </w:r>
+    </w:p>
+    <w:p>
+      <w:r>
+        <w:rPr>
+          <w:noProof/>
+          <w:lang w:eastAsia="es-AR"/>
+        </w:rPr>
+        <w:drawing>
+          <wp:inline distT="0" distB="0" distL="0" distR="0" wp14:anchorId="05789C7B" wp14:editId="0D608E7B">
+            <wp:extent cx="5400040" cy="2355215"/>
+            <wp:effectExtent l="0" t="0" r="0" b="6985"/>
+            <wp:docPr id="3" name="Imagen 3"/>
+            <wp:cNvGraphicFramePr>
+              <a:graphicFrameLocks xmlns:a="http://schemas.openxmlformats.org/drawingml/2006/main" noChangeAspect="1"/>
+            </wp:cNvGraphicFramePr>
+            <a:graphic xmlns:a="http://schemas.openxmlformats.org/drawingml/2006/main">
+              <a:graphicData uri="http://schemas.openxmlformats.org/drawingml/2006/picture">
+                <pic:pic xmlns:pic="http://schemas.openxmlformats.org/drawingml/2006/picture">
+                  <pic:nvPicPr>
+                    <pic:cNvPr id="1" name=""/>
+                    <pic:cNvPicPr/>
+                  </pic:nvPicPr>
+                  <pic:blipFill>
+                    <a:blip r:embed="rId5"/>
+                    <a:stretch>
+                      <a:fillRect/>
+                    </a:stretch>
+                  </pic:blipFill>
+                  <pic:spPr>
+                    <a:xfrm>
+                      <a:off x="0" y="0"/>
+                      <a:ext cx="5400040" cy="2355215"/>
+                    </a:xfrm>
+                    <a:prstGeom prst="rect">
+                      <a:avLst/>
+                    </a:prstGeom>
+                  </pic:spPr>
+                </pic:pic>
+              </a:graphicData>
+            </a:graphic>
+          </wp:inline>
+        </w:drawing>
+      </w:r>
+    </w:p>
+    <w:p/>
+    <w:p>
+      <w:r>
+        <w:t xml:space="preserve">Una vez elegidos, </w:t>
+      </w:r>
+      <w:r>
+        <w:t>el usuario presiona “Subir Programas”</w:t>
+      </w:r>
+      <w:r>
+        <w:t>.</w:t>
+      </w:r>
+      <w:r>
+        <w:t xml:space="preserve"> A continuación, se le abre una ventana de confirmación en la cual se listan el nombre de todos los programas a subir que se seleccionaron, el usuario presiona “Confirmar”. </w:t>
+      </w:r>
+    </w:p>
+    <w:p>
+      <w:r>
+        <w:t>El sistema comienza a procesar los archivos, y al finalizar informa al usuario el estado de cada uno de los programas (si se subió correctamente o informando el error).</w:t>
+      </w:r>
+    </w:p>
+    <w:p/>
+    <w:p/>
+    <w:p>
+      <w:r>
+        <w:rPr>
+          <w:noProof/>
+          <w:lang w:eastAsia="es-AR"/>
+        </w:rPr>
+        <w:lastRenderedPageBreak/>
+        <w:drawing>
+          <wp:inline distT="0" distB="0" distL="0" distR="0" wp14:anchorId="30FD4870" wp14:editId="14023C06">
+            <wp:extent cx="5400040" cy="2121535"/>
+            <wp:effectExtent l="0" t="0" r="0" b="0"/>
+            <wp:docPr id="1" name="Imagen 1"/>
+            <wp:cNvGraphicFramePr>
+              <a:graphicFrameLocks xmlns:a="http://schemas.openxmlformats.org/drawingml/2006/main" noChangeAspect="1"/>
+            </wp:cNvGraphicFramePr>
+            <a:graphic xmlns:a="http://schemas.openxmlformats.org/drawingml/2006/main">
+              <a:graphicData uri="http://schemas.openxmlformats.org/drawingml/2006/picture">
+                <pic:pic xmlns:pic="http://schemas.openxmlformats.org/drawingml/2006/picture">
+                  <pic:nvPicPr>
+                    <pic:cNvPr id="1" name=""/>
+                    <pic:cNvPicPr/>
+                  </pic:nvPicPr>
+                  <pic:blipFill>
+                    <a:blip r:embed="rId6"/>
+                    <a:stretch>
+                      <a:fillRect/>
+                    </a:stretch>
+                  </pic:blipFill>
+                  <pic:spPr>
+                    <a:xfrm>
+                      <a:off x="0" y="0"/>
+                      <a:ext cx="5400040" cy="2121535"/>
+                    </a:xfrm>
+                    <a:prstGeom prst="rect">
+                      <a:avLst/>
+                    </a:prstGeom>
+                  </pic:spPr>
+                </pic:pic>
+              </a:graphicData>
+            </a:graphic>
+          </wp:inline>
+        </w:drawing>
+      </w:r>
+    </w:p>
+    <w:p>
+      <w:r>
+        <w:rPr>
+          <w:noProof/>
+          <w:lang w:eastAsia="es-AR"/>
+        </w:rPr>
+        <w:drawing>
+          <wp:inline distT="0" distB="0" distL="0" distR="0" wp14:anchorId="33576B82" wp14:editId="553E1E2E">
+            <wp:extent cx="5400040" cy="958215"/>
+            <wp:effectExtent l="0" t="0" r="0" b="0"/>
+            <wp:docPr id="2" name="Imagen 2"/>
+            <wp:cNvGraphicFramePr>
+              <a:graphicFrameLocks xmlns:a="http://schemas.openxmlformats.org/drawingml/2006/main" noChangeAspect="1"/>
+            </wp:cNvGraphicFramePr>
+            <a:graphic xmlns:a="http://schemas.openxmlformats.org/drawingml/2006/main">
+              <a:graphicData uri="http://schemas.openxmlformats.org/drawingml/2006/picture">
+                <pic:pic xmlns:pic="http://schemas.openxmlformats.org/drawingml/2006/picture">
+                  <pic:nvPicPr>
+                    <pic:cNvPr id="1" name=""/>
+                    <pic:cNvPicPr/>
+                  </pic:nvPicPr>
+                  <pic:blipFill>
+                    <a:blip r:embed="rId7"/>
+                    <a:stretch>
+                      <a:fillRect/>
+                    </a:stretch>
+                  </pic:blipFill>
+                  <pic:spPr>
+                    <a:xfrm>
+                      <a:off x="0" y="0"/>
+                      <a:ext cx="5400040" cy="958215"/>
+                    </a:xfrm>
+                    <a:prstGeom prst="rect">
+                      <a:avLst/>
+                    </a:prstGeom>
+                  </pic:spPr>
+                </pic:pic>
+              </a:graphicData>
+            </a:graphic>
+          </wp:inline>
+        </w:drawing>
+      </w:r>
     </w:p>
     <w:sectPr>
       <w:pgSz w:w="11906" w:h="16838"/>
@@ -64,8 +267,129 @@
 </w:document>
 </file>
 
+<file path=word/numbering.xml><?xml version="1.0" encoding="utf-8"?>
+<w:numbering xmlns:wpc="http://schemas.microsoft.com/office/word/2010/wordprocessingCanvas" xmlns:cx="http://schemas.microsoft.com/office/drawing/2014/chartex" xmlns:cx1="http://schemas.microsoft.com/office/drawing/2015/9/8/chartex" xmlns:mc="http://schemas.openxmlformats.org/markup-compatibility/2006" xmlns:o="urn:schemas-microsoft-com:office:office" xmlns:r="http://schemas.openxmlformats.org/officeDocument/2006/relationships" xmlns:m="http://schemas.openxmlformats.org/officeDocument/2006/math" xmlns:v="urn:schemas-microsoft-com:vml" xmlns:wp14="http://schemas.microsoft.com/office/word/2010/wordprocessingDrawing" xmlns:wp="http://schemas.openxmlformats.org/drawingml/2006/wordprocessingDrawing" xmlns:w10="urn:schemas-microsoft-com:office:word" xmlns:w="http://schemas.openxmlformats.org/wordprocessingml/2006/main" xmlns:w14="http://schemas.microsoft.com/office/word/2010/wordml" xmlns:w15="http://schemas.microsoft.com/office/word/2012/wordml" xmlns:w16se="http://schemas.microsoft.com/office/word/2015/wordml/symex" xmlns:wpg="http://schemas.microsoft.com/office/word/2010/wordprocessingGroup" xmlns:wpi="http://schemas.microsoft.com/office/word/2010/wordprocessingInk" xmlns:wne="http://schemas.microsoft.com/office/word/2006/wordml" xmlns:wps="http://schemas.microsoft.com/office/word/2010/wordprocessingShape" mc:Ignorable="w14 w15 w16se wp14">
+  <w:abstractNum w:abstractNumId="0" w15:restartNumberingAfterBreak="0">
+    <w:nsid w:val="515F756C"/>
+    <w:multiLevelType w:val="hybridMultilevel"/>
+    <w:tmpl w:val="DD84951A"/>
+    <w:lvl w:ilvl="0" w:tplc="2C0A0001">
+      <w:start w:val="1"/>
+      <w:numFmt w:val="bullet"/>
+      <w:lvlText w:val=""/>
+      <w:lvlJc w:val="left"/>
+      <w:pPr>
+        <w:ind w:left="720" w:hanging="360"/>
+      </w:pPr>
+      <w:rPr>
+        <w:rFonts w:ascii="Symbol" w:hAnsi="Symbol" w:hint="default"/>
+      </w:rPr>
+    </w:lvl>
+    <w:lvl w:ilvl="1" w:tplc="2C0A0003" w:tentative="1">
+      <w:start w:val="1"/>
+      <w:numFmt w:val="bullet"/>
+      <w:lvlText w:val="o"/>
+      <w:lvlJc w:val="left"/>
+      <w:pPr>
+        <w:ind w:left="1440" w:hanging="360"/>
+      </w:pPr>
+      <w:rPr>
+        <w:rFonts w:ascii="Courier New" w:hAnsi="Courier New" w:cs="Courier New" w:hint="default"/>
+      </w:rPr>
+    </w:lvl>
+    <w:lvl w:ilvl="2" w:tplc="2C0A0005" w:tentative="1">
+      <w:start w:val="1"/>
+      <w:numFmt w:val="bullet"/>
+      <w:lvlText w:val=""/>
+      <w:lvlJc w:val="left"/>
+      <w:pPr>
+        <w:ind w:left="2160" w:hanging="360"/>
+      </w:pPr>
+      <w:rPr>
+        <w:rFonts w:ascii="Wingdings" w:hAnsi="Wingdings" w:hint="default"/>
+      </w:rPr>
+    </w:lvl>
+    <w:lvl w:ilvl="3" w:tplc="2C0A0001" w:tentative="1">
+      <w:start w:val="1"/>
+      <w:numFmt w:val="bullet"/>
+      <w:lvlText w:val=""/>
+      <w:lvlJc w:val="left"/>
+      <w:pPr>
+        <w:ind w:left="2880" w:hanging="360"/>
+      </w:pPr>
+      <w:rPr>
+        <w:rFonts w:ascii="Symbol" w:hAnsi="Symbol" w:hint="default"/>
+      </w:rPr>
+    </w:lvl>
+    <w:lvl w:ilvl="4" w:tplc="2C0A0003" w:tentative="1">
+      <w:start w:val="1"/>
+      <w:numFmt w:val="bullet"/>
+      <w:lvlText w:val="o"/>
+      <w:lvlJc w:val="left"/>
+      <w:pPr>
+        <w:ind w:left="3600" w:hanging="360"/>
+      </w:pPr>
+      <w:rPr>
+        <w:rFonts w:ascii="Courier New" w:hAnsi="Courier New" w:cs="Courier New" w:hint="default"/>
+      </w:rPr>
+    </w:lvl>
+    <w:lvl w:ilvl="5" w:tplc="2C0A0005" w:tentative="1">
+      <w:start w:val="1"/>
+      <w:numFmt w:val="bullet"/>
+      <w:lvlText w:val=""/>
+      <w:lvlJc w:val="left"/>
+      <w:pPr>
+        <w:ind w:left="4320" w:hanging="360"/>
+      </w:pPr>
+      <w:rPr>
+        <w:rFonts w:ascii="Wingdings" w:hAnsi="Wingdings" w:hint="default"/>
+      </w:rPr>
+    </w:lvl>
+    <w:lvl w:ilvl="6" w:tplc="2C0A0001" w:tentative="1">
+      <w:start w:val="1"/>
+      <w:numFmt w:val="bullet"/>
+      <w:lvlText w:val=""/>
+      <w:lvlJc w:val="left"/>
+      <w:pPr>
+        <w:ind w:left="5040" w:hanging="360"/>
+      </w:pPr>
+      <w:rPr>
+        <w:rFonts w:ascii="Symbol" w:hAnsi="Symbol" w:hint="default"/>
+      </w:rPr>
+    </w:lvl>
+    <w:lvl w:ilvl="7" w:tplc="2C0A0003" w:tentative="1">
+      <w:start w:val="1"/>
+      <w:numFmt w:val="bullet"/>
+      <w:lvlText w:val="o"/>
+      <w:lvlJc w:val="left"/>
+      <w:pPr>
+        <w:ind w:left="5760" w:hanging="360"/>
+      </w:pPr>
+      <w:rPr>
+        <w:rFonts w:ascii="Courier New" w:hAnsi="Courier New" w:cs="Courier New" w:hint="default"/>
+      </w:rPr>
+    </w:lvl>
+    <w:lvl w:ilvl="8" w:tplc="2C0A0005" w:tentative="1">
+      <w:start w:val="1"/>
+      <w:numFmt w:val="bullet"/>
+      <w:lvlText w:val=""/>
+      <w:lvlJc w:val="left"/>
+      <w:pPr>
+        <w:ind w:left="6480" w:hanging="360"/>
+      </w:pPr>
+      <w:rPr>
+        <w:rFonts w:ascii="Wingdings" w:hAnsi="Wingdings" w:hint="default"/>
+      </w:rPr>
+    </w:lvl>
+  </w:abstractNum>
+  <w:num w:numId="1">
+    <w:abstractNumId w:val="0"/>
+  </w:num>
+</w:numbering>
+</file>
+
 <file path=word/styles.xml><?xml version="1.0" encoding="utf-8"?>
-<w:styles xmlns:mc="http://schemas.openxmlformats.org/markup-compatibility/2006" xmlns:r="http://schemas.openxmlformats.org/officeDocument/2006/relationships" xmlns:w="http://schemas.openxmlformats.org/wordprocessingml/2006/main" xmlns:w14="http://schemas.microsoft.com/office/word/2010/wordml" xmlns:w15="http://schemas.microsoft.com/office/word/2012/wordml" mc:Ignorable="w14 w15">
+<w:styles xmlns:mc="http://schemas.openxmlformats.org/markup-compatibility/2006" xmlns:r="http://schemas.openxmlformats.org/officeDocument/2006/relationships" xmlns:w="http://schemas.openxmlformats.org/wordprocessingml/2006/main" xmlns:w14="http://schemas.microsoft.com/office/word/2010/wordml" xmlns:w15="http://schemas.microsoft.com/office/word/2012/wordml" xmlns:w16se="http://schemas.microsoft.com/office/word/2015/wordml/symex" mc:Ignorable="w14 w15 w16se">
   <w:docDefaults>
     <w:rPrDefault>
       <w:rPr>
@@ -519,6 +843,17 @@
       <w:szCs w:val="32"/>
     </w:rPr>
   </w:style>
+  <w:style w:type="paragraph" w:styleId="Prrafodelista">
+    <w:name w:val="List Paragraph"/>
+    <w:basedOn w:val="Normal"/>
+    <w:uiPriority w:val="34"/>
+    <w:qFormat/>
+    <w:rsid w:val="000D1720"/>
+    <w:pPr>
+      <w:ind w:left="720"/>
+      <w:contextualSpacing/>
+    </w:pPr>
+  </w:style>
 </w:styles>
 </file>
 

</xml_diff>